<commit_message>
starting to update the template
</commit_message>
<xml_diff>
--- a/Mtc.Domain/InputTemplate.docx
+++ b/Mtc.Domain/InputTemplate.docx
@@ -35,15 +35,18 @@
             <w:docPart w:val="DefaultPlaceholder_1082065158"/>
           </w:placeholder>
         </w:sdtPr>
+        <w:sdtEndPr>
+          <w:rPr>
+            <w:rStyle w:val="TitleChar"/>
+          </w:rPr>
+        </w:sdtEndPr>
         <w:sdtContent>
-          <w:bookmarkStart w:id="0" w:name="_GoBack"/>
           <w:r>
             <w:rPr>
               <w:rStyle w:val="TitleChar"/>
             </w:rPr>
             <w:t>XXXX</w:t>
           </w:r>
-          <w:bookmarkEnd w:id="0"/>
         </w:sdtContent>
       </w:sdt>
     </w:p>
@@ -53,14 +56,586 @@
           <w:lang w:val="bg-BG"/>
         </w:rPr>
       </w:pPr>
+      <w:r>
+        <w:rPr>
+          <w:lang w:val="bg-BG"/>
+        </w:rPr>
+        <w:br w:type="page"/>
+      </w:r>
+    </w:p>
+    <w:bookmarkStart w:id="0" w:name="_GoBack"/>
+    <w:bookmarkEnd w:id="0"/>
+    <w:p>
+      <w:pPr>
+        <w:pStyle w:val="TOC1"/>
+        <w:tabs>
+          <w:tab w:val="right" w:leader="dot" w:pos="9345"/>
+        </w:tabs>
+        <w:rPr>
+          <w:noProof/>
+        </w:rPr>
+      </w:pPr>
+      <w:r>
+        <w:rPr>
+          <w:lang w:val="bg-BG"/>
+        </w:rPr>
+        <w:lastRenderedPageBreak/>
+        <w:fldChar w:fldCharType="begin"/>
+      </w:r>
+      <w:r>
+        <w:rPr>
+          <w:lang w:val="bg-BG"/>
+        </w:rPr>
+        <w:instrText xml:space="preserve"> TOC  \* MERGEFORMAT </w:instrText>
+      </w:r>
+      <w:r>
+        <w:rPr>
+          <w:lang w:val="bg-BG"/>
+        </w:rPr>
+        <w:fldChar w:fldCharType="separate"/>
+      </w:r>
+      <w:r>
+        <w:rPr>
+          <w:noProof/>
+          <w:lang w:val="en-US"/>
+        </w:rPr>
+        <w:t>Team members report by 09.06.2013</w:t>
+      </w:r>
+      <w:r>
+        <w:rPr>
+          <w:noProof/>
+        </w:rPr>
+        <w:tab/>
+      </w:r>
+      <w:r>
+        <w:rPr>
+          <w:noProof/>
+        </w:rPr>
+        <w:fldChar w:fldCharType="begin"/>
+      </w:r>
+      <w:r>
+        <w:rPr>
+          <w:noProof/>
+        </w:rPr>
+        <w:instrText xml:space="preserve"> PAGEREF _Toc449802102 \h </w:instrText>
+      </w:r>
+      <w:r>
+        <w:rPr>
+          <w:noProof/>
+        </w:rPr>
+      </w:r>
+      <w:r>
+        <w:rPr>
+          <w:noProof/>
+        </w:rPr>
+        <w:fldChar w:fldCharType="separate"/>
+      </w:r>
+      <w:r>
+        <w:rPr>
+          <w:noProof/>
+        </w:rPr>
+        <w:t>1</w:t>
+      </w:r>
+      <w:r>
+        <w:rPr>
+          <w:noProof/>
+        </w:rPr>
+        <w:fldChar w:fldCharType="end"/>
+      </w:r>
     </w:p>
     <w:p>
       <w:pPr>
+        <w:pStyle w:val="TOC2"/>
+        <w:tabs>
+          <w:tab w:val="right" w:leader="dot" w:pos="9345"/>
+        </w:tabs>
+        <w:rPr>
+          <w:noProof/>
+        </w:rPr>
+      </w:pPr>
+      <w:r>
+        <w:rPr>
+          <w:noProof/>
+          <w:lang w:val="en-US"/>
+        </w:rPr>
+        <w:t>Table view</w:t>
+      </w:r>
+      <w:r>
+        <w:rPr>
+          <w:noProof/>
+        </w:rPr>
+        <w:tab/>
+      </w:r>
+      <w:r>
+        <w:rPr>
+          <w:noProof/>
+        </w:rPr>
+        <w:fldChar w:fldCharType="begin"/>
+      </w:r>
+      <w:r>
+        <w:rPr>
+          <w:noProof/>
+        </w:rPr>
+        <w:instrText xml:space="preserve"> PAGEREF _Toc449802103 \h </w:instrText>
+      </w:r>
+      <w:r>
+        <w:rPr>
+          <w:noProof/>
+        </w:rPr>
+      </w:r>
+      <w:r>
+        <w:rPr>
+          <w:noProof/>
+        </w:rPr>
+        <w:fldChar w:fldCharType="separate"/>
+      </w:r>
+      <w:r>
+        <w:rPr>
+          <w:noProof/>
+        </w:rPr>
+        <w:t>1</w:t>
+      </w:r>
+      <w:r>
+        <w:rPr>
+          <w:noProof/>
+        </w:rPr>
+        <w:fldChar w:fldCharType="end"/>
+      </w:r>
+    </w:p>
+    <w:p>
+      <w:pPr>
+        <w:pStyle w:val="TOC2"/>
+        <w:tabs>
+          <w:tab w:val="right" w:leader="dot" w:pos="9345"/>
+        </w:tabs>
+        <w:rPr>
+          <w:noProof/>
+        </w:rPr>
+      </w:pPr>
+      <w:r>
+        <w:rPr>
+          <w:noProof/>
+          <w:lang w:val="en-US"/>
+        </w:rPr>
+        <w:t>List view</w:t>
+      </w:r>
+      <w:r>
+        <w:rPr>
+          <w:noProof/>
+        </w:rPr>
+        <w:tab/>
+      </w:r>
+      <w:r>
+        <w:rPr>
+          <w:noProof/>
+        </w:rPr>
+        <w:fldChar w:fldCharType="begin"/>
+      </w:r>
+      <w:r>
+        <w:rPr>
+          <w:noProof/>
+        </w:rPr>
+        <w:instrText xml:space="preserve"> PAGEREF _Toc449802104 \h </w:instrText>
+      </w:r>
+      <w:r>
+        <w:rPr>
+          <w:noProof/>
+        </w:rPr>
+      </w:r>
+      <w:r>
+        <w:rPr>
+          <w:noProof/>
+        </w:rPr>
+        <w:fldChar w:fldCharType="separate"/>
+      </w:r>
+      <w:r>
+        <w:rPr>
+          <w:noProof/>
+        </w:rPr>
+        <w:t>1</w:t>
+      </w:r>
+      <w:r>
+        <w:rPr>
+          <w:noProof/>
+        </w:rPr>
+        <w:fldChar w:fldCharType="end"/>
+      </w:r>
+    </w:p>
+    <w:p>
+      <w:pPr>
+        <w:pStyle w:val="TOC2"/>
+        <w:tabs>
+          <w:tab w:val="right" w:leader="dot" w:pos="9345"/>
+        </w:tabs>
+        <w:rPr>
+          <w:noProof/>
+        </w:rPr>
+      </w:pPr>
+      <w:r>
+        <w:rPr>
+          <w:noProof/>
+          <w:lang w:val="en-US"/>
+        </w:rPr>
+        <w:t>Nested list view</w:t>
+      </w:r>
+      <w:r>
+        <w:rPr>
+          <w:noProof/>
+        </w:rPr>
+        <w:tab/>
+      </w:r>
+      <w:r>
+        <w:rPr>
+          <w:noProof/>
+        </w:rPr>
+        <w:fldChar w:fldCharType="begin"/>
+      </w:r>
+      <w:r>
+        <w:rPr>
+          <w:noProof/>
+        </w:rPr>
+        <w:instrText xml:space="preserve"> PAGEREF _Toc449802105 \h </w:instrText>
+      </w:r>
+      <w:r>
+        <w:rPr>
+          <w:noProof/>
+        </w:rPr>
+      </w:r>
+      <w:r>
+        <w:rPr>
+          <w:noProof/>
+        </w:rPr>
+        <w:fldChar w:fldCharType="separate"/>
+      </w:r>
+      <w:r>
+        <w:rPr>
+          <w:noProof/>
+        </w:rPr>
+        <w:t>1</w:t>
+      </w:r>
+      <w:r>
+        <w:rPr>
+          <w:noProof/>
+        </w:rPr>
+        <w:fldChar w:fldCharType="end"/>
+      </w:r>
+    </w:p>
+    <w:p>
+      <w:pPr>
+        <w:pStyle w:val="TOC2"/>
+        <w:tabs>
+          <w:tab w:val="right" w:leader="dot" w:pos="9345"/>
+        </w:tabs>
+        <w:rPr>
+          <w:noProof/>
+        </w:rPr>
+      </w:pPr>
+      <w:r>
+        <w:rPr>
+          <w:noProof/>
+          <w:lang w:val="en-US"/>
+        </w:rPr>
+        <w:t>List inside table</w:t>
+      </w:r>
+      <w:r>
+        <w:rPr>
+          <w:noProof/>
+        </w:rPr>
+        <w:tab/>
+      </w:r>
+      <w:r>
+        <w:rPr>
+          <w:noProof/>
+        </w:rPr>
+        <w:fldChar w:fldCharType="begin"/>
+      </w:r>
+      <w:r>
+        <w:rPr>
+          <w:noProof/>
+        </w:rPr>
+        <w:instrText xml:space="preserve"> PAGEREF _Toc449802106 \h </w:instrText>
+      </w:r>
+      <w:r>
+        <w:rPr>
+          <w:noProof/>
+        </w:rPr>
+      </w:r>
+      <w:r>
+        <w:rPr>
+          <w:noProof/>
+        </w:rPr>
+        <w:fldChar w:fldCharType="separate"/>
+      </w:r>
+      <w:r>
+        <w:rPr>
+          <w:noProof/>
+        </w:rPr>
+        <w:t>1</w:t>
+      </w:r>
+      <w:r>
+        <w:rPr>
+          <w:noProof/>
+        </w:rPr>
+        <w:fldChar w:fldCharType="end"/>
+      </w:r>
+    </w:p>
+    <w:p>
+      <w:pPr>
+        <w:pStyle w:val="TOC2"/>
+        <w:tabs>
+          <w:tab w:val="right" w:leader="dot" w:pos="9345"/>
+        </w:tabs>
+        <w:rPr>
+          <w:noProof/>
+        </w:rPr>
+      </w:pPr>
+      <w:r>
+        <w:rPr>
+          <w:noProof/>
+          <w:lang w:val="en-US"/>
+        </w:rPr>
+        <w:t>Table inside list</w:t>
+      </w:r>
+      <w:r>
+        <w:rPr>
+          <w:noProof/>
+        </w:rPr>
+        <w:tab/>
+      </w:r>
+      <w:r>
+        <w:rPr>
+          <w:noProof/>
+        </w:rPr>
+        <w:fldChar w:fldCharType="begin"/>
+      </w:r>
+      <w:r>
+        <w:rPr>
+          <w:noProof/>
+        </w:rPr>
+        <w:instrText xml:space="preserve"> PAGEREF _Toc449802107 \h </w:instrText>
+      </w:r>
+      <w:r>
+        <w:rPr>
+          <w:noProof/>
+        </w:rPr>
+      </w:r>
+      <w:r>
+        <w:rPr>
+          <w:noProof/>
+        </w:rPr>
+        <w:fldChar w:fldCharType="separate"/>
+      </w:r>
+      <w:r>
+        <w:rPr>
+          <w:noProof/>
+        </w:rPr>
+        <w:t>1</w:t>
+      </w:r>
+      <w:r>
+        <w:rPr>
+          <w:noProof/>
+        </w:rPr>
+        <w:fldChar w:fldCharType="end"/>
+      </w:r>
+    </w:p>
+    <w:p>
+      <w:pPr>
+        <w:pStyle w:val="TOC2"/>
+        <w:tabs>
+          <w:tab w:val="right" w:leader="dot" w:pos="9345"/>
+        </w:tabs>
+        <w:rPr>
+          <w:noProof/>
+        </w:rPr>
+      </w:pPr>
+      <w:r>
+        <w:rPr>
+          <w:noProof/>
+          <w:lang w:val="en-US"/>
+        </w:rPr>
+        <w:t>Several blocks</w:t>
+      </w:r>
+      <w:r>
+        <w:rPr>
+          <w:noProof/>
+        </w:rPr>
+        <w:tab/>
+      </w:r>
+      <w:r>
+        <w:rPr>
+          <w:noProof/>
+        </w:rPr>
+        <w:fldChar w:fldCharType="begin"/>
+      </w:r>
+      <w:r>
+        <w:rPr>
+          <w:noProof/>
+        </w:rPr>
+        <w:instrText xml:space="preserve"> PAGEREF _Toc449802108 \h </w:instrText>
+      </w:r>
+      <w:r>
+        <w:rPr>
+          <w:noProof/>
+        </w:rPr>
+      </w:r>
+      <w:r>
+        <w:rPr>
+          <w:noProof/>
+        </w:rPr>
+        <w:fldChar w:fldCharType="separate"/>
+      </w:r>
+      <w:r>
+        <w:rPr>
+          <w:noProof/>
+        </w:rPr>
+        <w:t>2</w:t>
+      </w:r>
+      <w:r>
+        <w:rPr>
+          <w:noProof/>
+        </w:rPr>
+        <w:fldChar w:fldCharType="end"/>
+      </w:r>
+    </w:p>
+    <w:p>
+      <w:pPr>
+        <w:pStyle w:val="TOC2"/>
+        <w:tabs>
+          <w:tab w:val="right" w:leader="dot" w:pos="9345"/>
+        </w:tabs>
+        <w:rPr>
+          <w:noProof/>
+        </w:rPr>
+      </w:pPr>
+      <w:r>
+        <w:rPr>
+          <w:noProof/>
+          <w:lang w:val="en-US"/>
+        </w:rPr>
+        <w:t>Merged rows</w:t>
+      </w:r>
+      <w:r>
+        <w:rPr>
+          <w:noProof/>
+        </w:rPr>
+        <w:tab/>
+      </w:r>
+      <w:r>
+        <w:rPr>
+          <w:noProof/>
+        </w:rPr>
+        <w:fldChar w:fldCharType="begin"/>
+      </w:r>
+      <w:r>
+        <w:rPr>
+          <w:noProof/>
+        </w:rPr>
+        <w:instrText xml:space="preserve"> PAGEREF _Toc449802109 \h </w:instrText>
+      </w:r>
+      <w:r>
+        <w:rPr>
+          <w:noProof/>
+        </w:rPr>
+      </w:r>
+      <w:r>
+        <w:rPr>
+          <w:noProof/>
+        </w:rPr>
+        <w:fldChar w:fldCharType="separate"/>
+      </w:r>
+      <w:r>
+        <w:rPr>
+          <w:noProof/>
+        </w:rPr>
+        <w:t>2</w:t>
+      </w:r>
+      <w:r>
+        <w:rPr>
+          <w:noProof/>
+        </w:rPr>
+        <w:fldChar w:fldCharType="end"/>
+      </w:r>
+    </w:p>
+    <w:p>
+      <w:pPr>
+        <w:pStyle w:val="TOC2"/>
+        <w:tabs>
+          <w:tab w:val="right" w:leader="dot" w:pos="9345"/>
+        </w:tabs>
+        <w:rPr>
+          <w:noProof/>
+        </w:rPr>
+      </w:pPr>
+      <w:r>
+        <w:rPr>
+          <w:noProof/>
+          <w:lang w:val="en-US"/>
+        </w:rPr>
+        <w:t>Merged columns</w:t>
+      </w:r>
+      <w:r>
+        <w:rPr>
+          <w:noProof/>
+        </w:rPr>
+        <w:tab/>
+      </w:r>
+      <w:r>
+        <w:rPr>
+          <w:noProof/>
+        </w:rPr>
+        <w:fldChar w:fldCharType="begin"/>
+      </w:r>
+      <w:r>
+        <w:rPr>
+          <w:noProof/>
+        </w:rPr>
+        <w:instrText xml:space="preserve"> PAGEREF _Toc449802110 \h </w:instrText>
+      </w:r>
+      <w:r>
+        <w:rPr>
+          <w:noProof/>
+        </w:rPr>
+      </w:r>
+      <w:r>
+        <w:rPr>
+          <w:noProof/>
+        </w:rPr>
+        <w:fldChar w:fldCharType="separate"/>
+      </w:r>
+      <w:r>
+        <w:rPr>
+          <w:noProof/>
+        </w:rPr>
+        <w:t>2</w:t>
+      </w:r>
+      <w:r>
+        <w:rPr>
+          <w:noProof/>
+        </w:rPr>
+        <w:fldChar w:fldCharType="end"/>
+      </w:r>
+    </w:p>
+    <w:p>
+      <w:pPr>
+        <w:rPr>
+          <w:lang w:val="bg-BG"/>
+        </w:rPr>
+      </w:pPr>
+      <w:r>
+        <w:rPr>
+          <w:lang w:val="bg-BG"/>
+        </w:rPr>
+        <w:fldChar w:fldCharType="end"/>
+      </w:r>
+    </w:p>
+    <w:p>
+      <w:pPr>
         <w:pStyle w:val="Heading1"/>
         <w:rPr>
           <w:lang w:val="en-US"/>
         </w:rPr>
       </w:pPr>
+      <w:bookmarkStart w:id="1" w:name="_Toc449802102"/>
       <w:r>
         <w:rPr>
           <w:lang w:val="en-US"/>
@@ -89,6 +664,7 @@
           </w:r>
         </w:sdtContent>
       </w:sdt>
+      <w:bookmarkEnd w:id="1"/>
     </w:p>
     <w:p>
       <w:pPr>
@@ -104,12 +680,14 @@
           <w:lang w:val="en-US"/>
         </w:rPr>
       </w:pPr>
+      <w:bookmarkStart w:id="2" w:name="_Toc449802103"/>
       <w:r>
         <w:rPr>
           <w:lang w:val="en-US"/>
         </w:rPr>
         <w:t>Table view</w:t>
       </w:r>
+      <w:bookmarkEnd w:id="2"/>
     </w:p>
     <w:p>
       <w:pPr>
@@ -337,12 +915,14 @@
           <w:lang w:val="en-US"/>
         </w:rPr>
       </w:pPr>
+      <w:bookmarkStart w:id="3" w:name="_Toc449802104"/>
       <w:r>
         <w:rPr>
           <w:lang w:val="en-US"/>
         </w:rPr>
         <w:t>List view</w:t>
       </w:r>
+      <w:bookmarkEnd w:id="3"/>
     </w:p>
     <w:sdt>
       <w:sdtPr>
@@ -436,12 +1016,14 @@
           <w:lang w:val="en-US"/>
         </w:rPr>
       </w:pPr>
+      <w:bookmarkStart w:id="4" w:name="_Toc449802105"/>
       <w:r>
         <w:rPr>
           <w:lang w:val="en-US"/>
         </w:rPr>
         <w:t>Nested list view</w:t>
       </w:r>
+      <w:bookmarkEnd w:id="4"/>
     </w:p>
     <w:sdt>
       <w:sdtPr>
@@ -541,12 +1123,14 @@
           <w:lang w:val="en-US"/>
         </w:rPr>
       </w:pPr>
+      <w:bookmarkStart w:id="5" w:name="_Toc449802106"/>
       <w:r>
         <w:rPr>
           <w:lang w:val="en-US"/>
         </w:rPr>
         <w:t>List inside table</w:t>
       </w:r>
+      <w:bookmarkEnd w:id="5"/>
     </w:p>
     <w:sdt>
       <w:sdtPr>
@@ -788,12 +1372,14 @@
           <w:lang w:val="en-US"/>
         </w:rPr>
       </w:pPr>
+      <w:bookmarkStart w:id="6" w:name="_Toc449802107"/>
       <w:r>
         <w:rPr>
           <w:lang w:val="en-US"/>
         </w:rPr>
         <w:t>Table inside list</w:t>
       </w:r>
+      <w:bookmarkEnd w:id="6"/>
     </w:p>
     <w:sdt>
       <w:sdtPr>
@@ -1010,6 +1596,7 @@
           <w:lang w:val="en-US"/>
         </w:rPr>
       </w:pPr>
+      <w:bookmarkStart w:id="7" w:name="_Toc449802108"/>
       <w:r>
         <w:rPr>
           <w:lang w:val="en-US"/>
@@ -1022,6 +1609,7 @@
         </w:rPr>
         <w:t>blocks</w:t>
       </w:r>
+      <w:bookmarkEnd w:id="7"/>
     </w:p>
     <w:sdt>
       <w:sdtPr>
@@ -1136,7 +1724,6 @@
                   <w:rPr>
                     <w:lang w:val="en-US"/>
                   </w:rPr>
-                  <w:lastRenderedPageBreak/>
                   <w:t>Role</w:t>
                 </w:r>
               </w:p>
@@ -1303,12 +1890,14 @@
           <w:lang w:val="en-US"/>
         </w:rPr>
       </w:pPr>
+      <w:bookmarkStart w:id="8" w:name="_Toc449802109"/>
       <w:r>
         <w:rPr>
           <w:lang w:val="en-US"/>
         </w:rPr>
         <w:t>Merged rows</w:t>
       </w:r>
+      <w:bookmarkEnd w:id="8"/>
     </w:p>
     <w:sdt>
       <w:sdtPr>
@@ -1660,12 +2249,14 @@
           <w:lang w:val="en-US"/>
         </w:rPr>
       </w:pPr>
+      <w:bookmarkStart w:id="9" w:name="_Toc449802110"/>
       <w:r>
         <w:rPr>
           <w:lang w:val="en-US"/>
         </w:rPr>
         <w:t>Merged columns</w:t>
       </w:r>
+      <w:bookmarkEnd w:id="9"/>
     </w:p>
     <w:sdt>
       <w:sdtPr>
@@ -2537,7 +3128,7 @@
   <w:docDefaults>
     <w:rPrDefault>
       <w:rPr>
-        <w:rFonts w:asciiTheme="minorHAnsi" w:eastAsiaTheme="minorHAnsi" w:hAnsiTheme="minorHAnsi" w:cstheme="minorBidi"/>
+        <w:rFonts w:asciiTheme="minorHAnsi" w:eastAsiaTheme="minorEastAsia" w:hAnsiTheme="minorHAnsi" w:cstheme="minorBidi"/>
         <w:sz w:val="22"/>
         <w:szCs w:val="22"/>
         <w:lang w:val="ru-RU" w:eastAsia="en-US" w:bidi="ar-SA"/>
@@ -2545,7 +3136,7 @@
     </w:rPrDefault>
     <w:pPrDefault>
       <w:pPr>
-        <w:spacing w:after="160" w:line="259" w:lineRule="auto"/>
+        <w:spacing w:after="200" w:line="276" w:lineRule="auto"/>
       </w:pPr>
     </w:pPrDefault>
   </w:docDefaults>
@@ -2569,7 +3160,7 @@
     <w:lsdException w:name="toc 7" w:uiPriority="39"/>
     <w:lsdException w:name="toc 8" w:uiPriority="39"/>
     <w:lsdException w:name="toc 9" w:uiPriority="39"/>
-    <w:lsdException w:name="caption" w:uiPriority="35" w:qFormat="1"/>
+    <w:lsdException w:name="caption" w:uiPriority="35"/>
     <w:lsdException w:name="Title" w:semiHidden="0" w:uiPriority="10" w:unhideWhenUsed="0" w:qFormat="1"/>
     <w:lsdException w:name="Default Paragraph Font" w:uiPriority="1"/>
     <w:lsdException w:name="Subtitle" w:semiHidden="0" w:uiPriority="11" w:unhideWhenUsed="0" w:qFormat="1"/>
@@ -2691,6 +3282,7 @@
   <w:style w:type="paragraph" w:default="1" w:styleId="Normal">
     <w:name w:val="Normal"/>
     <w:qFormat/>
+    <w:rsid w:val="00C75835"/>
   </w:style>
   <w:style w:type="paragraph" w:styleId="Heading1">
     <w:name w:val="heading 1"/>
@@ -2699,18 +3291,18 @@
     <w:link w:val="Heading1Char"/>
     <w:uiPriority w:val="9"/>
     <w:qFormat/>
-    <w:rsid w:val="00007E01"/>
+    <w:rsid w:val="00C75835"/>
     <w:pPr>
-      <w:keepNext/>
-      <w:keepLines/>
-      <w:spacing w:before="240" w:after="0"/>
+      <w:spacing w:before="480" w:after="0"/>
+      <w:contextualSpacing/>
       <w:outlineLvl w:val="0"/>
     </w:pPr>
     <w:rPr>
       <w:rFonts w:asciiTheme="majorHAnsi" w:eastAsiaTheme="majorEastAsia" w:hAnsiTheme="majorHAnsi" w:cstheme="majorBidi"/>
-      <w:color w:val="2E74B5" w:themeColor="accent1" w:themeShade="BF"/>
-      <w:sz w:val="32"/>
-      <w:szCs w:val="32"/>
+      <w:b/>
+      <w:bCs/>
+      <w:sz w:val="28"/>
+      <w:szCs w:val="28"/>
     </w:rPr>
   </w:style>
   <w:style w:type="paragraph" w:styleId="Heading2">
@@ -2721,16 +3313,15 @@
     <w:uiPriority w:val="9"/>
     <w:unhideWhenUsed/>
     <w:qFormat/>
-    <w:rsid w:val="00007E01"/>
+    <w:rsid w:val="00C75835"/>
     <w:pPr>
-      <w:keepNext/>
-      <w:keepLines/>
-      <w:spacing w:before="40" w:after="0"/>
+      <w:spacing w:before="200" w:after="0"/>
       <w:outlineLvl w:val="1"/>
     </w:pPr>
     <w:rPr>
       <w:rFonts w:asciiTheme="majorHAnsi" w:eastAsiaTheme="majorEastAsia" w:hAnsiTheme="majorHAnsi" w:cstheme="majorBidi"/>
-      <w:color w:val="2E74B5" w:themeColor="accent1" w:themeShade="BF"/>
+      <w:b/>
+      <w:bCs/>
       <w:sz w:val="26"/>
       <w:szCs w:val="26"/>
     </w:rPr>
@@ -2743,18 +3334,144 @@
     <w:uiPriority w:val="9"/>
     <w:unhideWhenUsed/>
     <w:qFormat/>
-    <w:rsid w:val="00CD4948"/>
+    <w:rsid w:val="00C75835"/>
     <w:pPr>
-      <w:keepNext/>
-      <w:keepLines/>
-      <w:spacing w:before="40" w:after="0"/>
+      <w:spacing w:before="200" w:after="0" w:line="271" w:lineRule="auto"/>
       <w:outlineLvl w:val="2"/>
     </w:pPr>
     <w:rPr>
       <w:rFonts w:asciiTheme="majorHAnsi" w:eastAsiaTheme="majorEastAsia" w:hAnsiTheme="majorHAnsi" w:cstheme="majorBidi"/>
-      <w:color w:val="1F4D78" w:themeColor="accent1" w:themeShade="7F"/>
-      <w:sz w:val="24"/>
-      <w:szCs w:val="24"/>
+      <w:b/>
+      <w:bCs/>
+    </w:rPr>
+  </w:style>
+  <w:style w:type="paragraph" w:styleId="Heading4">
+    <w:name w:val="heading 4"/>
+    <w:basedOn w:val="Normal"/>
+    <w:next w:val="Normal"/>
+    <w:link w:val="Heading4Char"/>
+    <w:uiPriority w:val="9"/>
+    <w:semiHidden/>
+    <w:unhideWhenUsed/>
+    <w:qFormat/>
+    <w:rsid w:val="00C75835"/>
+    <w:pPr>
+      <w:spacing w:before="200" w:after="0"/>
+      <w:outlineLvl w:val="3"/>
+    </w:pPr>
+    <w:rPr>
+      <w:rFonts w:asciiTheme="majorHAnsi" w:eastAsiaTheme="majorEastAsia" w:hAnsiTheme="majorHAnsi" w:cstheme="majorBidi"/>
+      <w:b/>
+      <w:bCs/>
+      <w:i/>
+      <w:iCs/>
+    </w:rPr>
+  </w:style>
+  <w:style w:type="paragraph" w:styleId="Heading5">
+    <w:name w:val="heading 5"/>
+    <w:basedOn w:val="Normal"/>
+    <w:next w:val="Normal"/>
+    <w:link w:val="Heading5Char"/>
+    <w:uiPriority w:val="9"/>
+    <w:semiHidden/>
+    <w:unhideWhenUsed/>
+    <w:qFormat/>
+    <w:rsid w:val="00C75835"/>
+    <w:pPr>
+      <w:spacing w:before="200" w:after="0"/>
+      <w:outlineLvl w:val="4"/>
+    </w:pPr>
+    <w:rPr>
+      <w:rFonts w:asciiTheme="majorHAnsi" w:eastAsiaTheme="majorEastAsia" w:hAnsiTheme="majorHAnsi" w:cstheme="majorBidi"/>
+      <w:b/>
+      <w:bCs/>
+      <w:color w:val="7F7F7F" w:themeColor="text1" w:themeTint="80"/>
+    </w:rPr>
+  </w:style>
+  <w:style w:type="paragraph" w:styleId="Heading6">
+    <w:name w:val="heading 6"/>
+    <w:basedOn w:val="Normal"/>
+    <w:next w:val="Normal"/>
+    <w:link w:val="Heading6Char"/>
+    <w:uiPriority w:val="9"/>
+    <w:semiHidden/>
+    <w:unhideWhenUsed/>
+    <w:qFormat/>
+    <w:rsid w:val="00C75835"/>
+    <w:pPr>
+      <w:spacing w:after="0" w:line="271" w:lineRule="auto"/>
+      <w:outlineLvl w:val="5"/>
+    </w:pPr>
+    <w:rPr>
+      <w:rFonts w:asciiTheme="majorHAnsi" w:eastAsiaTheme="majorEastAsia" w:hAnsiTheme="majorHAnsi" w:cstheme="majorBidi"/>
+      <w:b/>
+      <w:bCs/>
+      <w:i/>
+      <w:iCs/>
+      <w:color w:val="7F7F7F" w:themeColor="text1" w:themeTint="80"/>
+    </w:rPr>
+  </w:style>
+  <w:style w:type="paragraph" w:styleId="Heading7">
+    <w:name w:val="heading 7"/>
+    <w:basedOn w:val="Normal"/>
+    <w:next w:val="Normal"/>
+    <w:link w:val="Heading7Char"/>
+    <w:uiPriority w:val="9"/>
+    <w:semiHidden/>
+    <w:unhideWhenUsed/>
+    <w:qFormat/>
+    <w:rsid w:val="00C75835"/>
+    <w:pPr>
+      <w:spacing w:after="0"/>
+      <w:outlineLvl w:val="6"/>
+    </w:pPr>
+    <w:rPr>
+      <w:rFonts w:asciiTheme="majorHAnsi" w:eastAsiaTheme="majorEastAsia" w:hAnsiTheme="majorHAnsi" w:cstheme="majorBidi"/>
+      <w:i/>
+      <w:iCs/>
+    </w:rPr>
+  </w:style>
+  <w:style w:type="paragraph" w:styleId="Heading8">
+    <w:name w:val="heading 8"/>
+    <w:basedOn w:val="Normal"/>
+    <w:next w:val="Normal"/>
+    <w:link w:val="Heading8Char"/>
+    <w:uiPriority w:val="9"/>
+    <w:semiHidden/>
+    <w:unhideWhenUsed/>
+    <w:qFormat/>
+    <w:rsid w:val="00C75835"/>
+    <w:pPr>
+      <w:spacing w:after="0"/>
+      <w:outlineLvl w:val="7"/>
+    </w:pPr>
+    <w:rPr>
+      <w:rFonts w:asciiTheme="majorHAnsi" w:eastAsiaTheme="majorEastAsia" w:hAnsiTheme="majorHAnsi" w:cstheme="majorBidi"/>
+      <w:sz w:val="20"/>
+      <w:szCs w:val="20"/>
+    </w:rPr>
+  </w:style>
+  <w:style w:type="paragraph" w:styleId="Heading9">
+    <w:name w:val="heading 9"/>
+    <w:basedOn w:val="Normal"/>
+    <w:next w:val="Normal"/>
+    <w:link w:val="Heading9Char"/>
+    <w:uiPriority w:val="9"/>
+    <w:semiHidden/>
+    <w:unhideWhenUsed/>
+    <w:qFormat/>
+    <w:rsid w:val="00C75835"/>
+    <w:pPr>
+      <w:spacing w:after="0"/>
+      <w:outlineLvl w:val="8"/>
+    </w:pPr>
+    <w:rPr>
+      <w:rFonts w:asciiTheme="majorHAnsi" w:eastAsiaTheme="majorEastAsia" w:hAnsiTheme="majorHAnsi" w:cstheme="majorBidi"/>
+      <w:i/>
+      <w:iCs/>
+      <w:spacing w:val="5"/>
+      <w:sz w:val="20"/>
+      <w:szCs w:val="20"/>
     </w:rPr>
   </w:style>
   <w:style w:type="character" w:default="1" w:styleId="DefaultParagraphFont">
@@ -2808,7 +3525,7 @@
     <w:basedOn w:val="Normal"/>
     <w:uiPriority w:val="34"/>
     <w:qFormat/>
-    <w:rsid w:val="00451032"/>
+    <w:rsid w:val="00C75835"/>
     <w:pPr>
       <w:ind w:left="720"/>
       <w:contextualSpacing/>
@@ -2981,17 +3698,19 @@
     <w:link w:val="TitleChar"/>
     <w:uiPriority w:val="10"/>
     <w:qFormat/>
-    <w:rsid w:val="00007E01"/>
+    <w:rsid w:val="00C75835"/>
     <w:pPr>
-      <w:spacing w:after="0" w:line="240" w:lineRule="auto"/>
+      <w:pBdr>
+        <w:bottom w:val="single" w:sz="4" w:space="1" w:color="auto"/>
+      </w:pBdr>
+      <w:spacing w:line="240" w:lineRule="auto"/>
       <w:contextualSpacing/>
     </w:pPr>
     <w:rPr>
       <w:rFonts w:asciiTheme="majorHAnsi" w:eastAsiaTheme="majorEastAsia" w:hAnsiTheme="majorHAnsi" w:cstheme="majorBidi"/>
-      <w:spacing w:val="-10"/>
-      <w:kern w:val="28"/>
-      <w:sz w:val="56"/>
-      <w:szCs w:val="56"/>
+      <w:spacing w:val="5"/>
+      <w:sz w:val="52"/>
+      <w:szCs w:val="52"/>
     </w:rPr>
   </w:style>
   <w:style w:type="character" w:customStyle="1" w:styleId="TitleChar">
@@ -2999,13 +3718,12 @@
     <w:basedOn w:val="DefaultParagraphFont"/>
     <w:link w:val="Title"/>
     <w:uiPriority w:val="10"/>
-    <w:rsid w:val="00007E01"/>
+    <w:rsid w:val="00C75835"/>
     <w:rPr>
       <w:rFonts w:asciiTheme="majorHAnsi" w:eastAsiaTheme="majorEastAsia" w:hAnsiTheme="majorHAnsi" w:cstheme="majorBidi"/>
-      <w:spacing w:val="-10"/>
-      <w:kern w:val="28"/>
-      <w:sz w:val="56"/>
-      <w:szCs w:val="56"/>
+      <w:spacing w:val="5"/>
+      <w:sz w:val="52"/>
+      <w:szCs w:val="52"/>
     </w:rPr>
   </w:style>
   <w:style w:type="paragraph" w:styleId="Subtitle">
@@ -3015,16 +3733,17 @@
     <w:link w:val="SubtitleChar"/>
     <w:uiPriority w:val="11"/>
     <w:qFormat/>
-    <w:rsid w:val="00007E01"/>
+    <w:rsid w:val="00C75835"/>
     <w:pPr>
-      <w:numPr>
-        <w:ilvl w:val="1"/>
-      </w:numPr>
+      <w:spacing w:after="600"/>
     </w:pPr>
     <w:rPr>
-      <w:rFonts w:eastAsiaTheme="minorEastAsia"/>
-      <w:color w:val="5A5A5A" w:themeColor="text1" w:themeTint="A5"/>
-      <w:spacing w:val="15"/>
+      <w:rFonts w:asciiTheme="majorHAnsi" w:eastAsiaTheme="majorEastAsia" w:hAnsiTheme="majorHAnsi" w:cstheme="majorBidi"/>
+      <w:i/>
+      <w:iCs/>
+      <w:spacing w:val="13"/>
+      <w:sz w:val="24"/>
+      <w:szCs w:val="24"/>
     </w:rPr>
   </w:style>
   <w:style w:type="character" w:customStyle="1" w:styleId="SubtitleChar">
@@ -3032,11 +3751,14 @@
     <w:basedOn w:val="DefaultParagraphFont"/>
     <w:link w:val="Subtitle"/>
     <w:uiPriority w:val="11"/>
-    <w:rsid w:val="00007E01"/>
-    <w:rPr>
-      <w:rFonts w:eastAsiaTheme="minorEastAsia"/>
-      <w:color w:val="5A5A5A" w:themeColor="text1" w:themeTint="A5"/>
-      <w:spacing w:val="15"/>
+    <w:rsid w:val="00C75835"/>
+    <w:rPr>
+      <w:rFonts w:asciiTheme="majorHAnsi" w:eastAsiaTheme="majorEastAsia" w:hAnsiTheme="majorHAnsi" w:cstheme="majorBidi"/>
+      <w:i/>
+      <w:iCs/>
+      <w:spacing w:val="13"/>
+      <w:sz w:val="24"/>
+      <w:szCs w:val="24"/>
     </w:rPr>
   </w:style>
   <w:style w:type="character" w:customStyle="1" w:styleId="Heading1Char">
@@ -3044,12 +3766,13 @@
     <w:basedOn w:val="DefaultParagraphFont"/>
     <w:link w:val="Heading1"/>
     <w:uiPriority w:val="9"/>
-    <w:rsid w:val="00007E01"/>
+    <w:rsid w:val="00C75835"/>
     <w:rPr>
       <w:rFonts w:asciiTheme="majorHAnsi" w:eastAsiaTheme="majorEastAsia" w:hAnsiTheme="majorHAnsi" w:cstheme="majorBidi"/>
-      <w:color w:val="2E74B5" w:themeColor="accent1" w:themeShade="BF"/>
-      <w:sz w:val="32"/>
-      <w:szCs w:val="32"/>
+      <w:b/>
+      <w:bCs/>
+      <w:sz w:val="28"/>
+      <w:szCs w:val="28"/>
     </w:rPr>
   </w:style>
   <w:style w:type="character" w:customStyle="1" w:styleId="Heading2Char">
@@ -3057,10 +3780,11 @@
     <w:basedOn w:val="DefaultParagraphFont"/>
     <w:link w:val="Heading2"/>
     <w:uiPriority w:val="9"/>
-    <w:rsid w:val="00007E01"/>
+    <w:rsid w:val="00C75835"/>
     <w:rPr>
       <w:rFonts w:asciiTheme="majorHAnsi" w:eastAsiaTheme="majorEastAsia" w:hAnsiTheme="majorHAnsi" w:cstheme="majorBidi"/>
-      <w:color w:val="2E74B5" w:themeColor="accent1" w:themeShade="BF"/>
+      <w:b/>
+      <w:bCs/>
       <w:sz w:val="26"/>
       <w:szCs w:val="26"/>
     </w:rPr>
@@ -3070,12 +3794,11 @@
     <w:basedOn w:val="DefaultParagraphFont"/>
     <w:link w:val="Heading3"/>
     <w:uiPriority w:val="9"/>
-    <w:rsid w:val="00CD4948"/>
+    <w:rsid w:val="00C75835"/>
     <w:rPr>
       <w:rFonts w:asciiTheme="majorHAnsi" w:eastAsiaTheme="majorEastAsia" w:hAnsiTheme="majorHAnsi" w:cstheme="majorBidi"/>
-      <w:color w:val="1F4D78" w:themeColor="accent1" w:themeShade="7F"/>
-      <w:sz w:val="24"/>
-      <w:szCs w:val="24"/>
+      <w:b/>
+      <w:bCs/>
     </w:rPr>
   </w:style>
   <w:style w:type="table" w:customStyle="1" w:styleId="GridTableLight">
@@ -3233,6 +3956,285 @@
       <w:szCs w:val="16"/>
     </w:rPr>
   </w:style>
+  <w:style w:type="character" w:customStyle="1" w:styleId="Heading4Char">
+    <w:name w:val="Heading 4 Char"/>
+    <w:basedOn w:val="DefaultParagraphFont"/>
+    <w:link w:val="Heading4"/>
+    <w:uiPriority w:val="9"/>
+    <w:semiHidden/>
+    <w:rsid w:val="00C75835"/>
+    <w:rPr>
+      <w:rFonts w:asciiTheme="majorHAnsi" w:eastAsiaTheme="majorEastAsia" w:hAnsiTheme="majorHAnsi" w:cstheme="majorBidi"/>
+      <w:b/>
+      <w:bCs/>
+      <w:i/>
+      <w:iCs/>
+    </w:rPr>
+  </w:style>
+  <w:style w:type="character" w:customStyle="1" w:styleId="Heading5Char">
+    <w:name w:val="Heading 5 Char"/>
+    <w:basedOn w:val="DefaultParagraphFont"/>
+    <w:link w:val="Heading5"/>
+    <w:uiPriority w:val="9"/>
+    <w:semiHidden/>
+    <w:rsid w:val="00C75835"/>
+    <w:rPr>
+      <w:rFonts w:asciiTheme="majorHAnsi" w:eastAsiaTheme="majorEastAsia" w:hAnsiTheme="majorHAnsi" w:cstheme="majorBidi"/>
+      <w:b/>
+      <w:bCs/>
+      <w:color w:val="7F7F7F" w:themeColor="text1" w:themeTint="80"/>
+    </w:rPr>
+  </w:style>
+  <w:style w:type="character" w:customStyle="1" w:styleId="Heading6Char">
+    <w:name w:val="Heading 6 Char"/>
+    <w:basedOn w:val="DefaultParagraphFont"/>
+    <w:link w:val="Heading6"/>
+    <w:uiPriority w:val="9"/>
+    <w:semiHidden/>
+    <w:rsid w:val="00C75835"/>
+    <w:rPr>
+      <w:rFonts w:asciiTheme="majorHAnsi" w:eastAsiaTheme="majorEastAsia" w:hAnsiTheme="majorHAnsi" w:cstheme="majorBidi"/>
+      <w:b/>
+      <w:bCs/>
+      <w:i/>
+      <w:iCs/>
+      <w:color w:val="7F7F7F" w:themeColor="text1" w:themeTint="80"/>
+    </w:rPr>
+  </w:style>
+  <w:style w:type="character" w:customStyle="1" w:styleId="Heading7Char">
+    <w:name w:val="Heading 7 Char"/>
+    <w:basedOn w:val="DefaultParagraphFont"/>
+    <w:link w:val="Heading7"/>
+    <w:uiPriority w:val="9"/>
+    <w:semiHidden/>
+    <w:rsid w:val="00C75835"/>
+    <w:rPr>
+      <w:rFonts w:asciiTheme="majorHAnsi" w:eastAsiaTheme="majorEastAsia" w:hAnsiTheme="majorHAnsi" w:cstheme="majorBidi"/>
+      <w:i/>
+      <w:iCs/>
+    </w:rPr>
+  </w:style>
+  <w:style w:type="character" w:customStyle="1" w:styleId="Heading8Char">
+    <w:name w:val="Heading 8 Char"/>
+    <w:basedOn w:val="DefaultParagraphFont"/>
+    <w:link w:val="Heading8"/>
+    <w:uiPriority w:val="9"/>
+    <w:semiHidden/>
+    <w:rsid w:val="00C75835"/>
+    <w:rPr>
+      <w:rFonts w:asciiTheme="majorHAnsi" w:eastAsiaTheme="majorEastAsia" w:hAnsiTheme="majorHAnsi" w:cstheme="majorBidi"/>
+      <w:sz w:val="20"/>
+      <w:szCs w:val="20"/>
+    </w:rPr>
+  </w:style>
+  <w:style w:type="character" w:customStyle="1" w:styleId="Heading9Char">
+    <w:name w:val="Heading 9 Char"/>
+    <w:basedOn w:val="DefaultParagraphFont"/>
+    <w:link w:val="Heading9"/>
+    <w:uiPriority w:val="9"/>
+    <w:semiHidden/>
+    <w:rsid w:val="00C75835"/>
+    <w:rPr>
+      <w:rFonts w:asciiTheme="majorHAnsi" w:eastAsiaTheme="majorEastAsia" w:hAnsiTheme="majorHAnsi" w:cstheme="majorBidi"/>
+      <w:i/>
+      <w:iCs/>
+      <w:spacing w:val="5"/>
+      <w:sz w:val="20"/>
+      <w:szCs w:val="20"/>
+    </w:rPr>
+  </w:style>
+  <w:style w:type="character" w:styleId="Strong">
+    <w:name w:val="Strong"/>
+    <w:uiPriority w:val="22"/>
+    <w:qFormat/>
+    <w:rsid w:val="00C75835"/>
+    <w:rPr>
+      <w:b/>
+      <w:bCs/>
+    </w:rPr>
+  </w:style>
+  <w:style w:type="character" w:styleId="Emphasis">
+    <w:name w:val="Emphasis"/>
+    <w:uiPriority w:val="20"/>
+    <w:qFormat/>
+    <w:rsid w:val="00C75835"/>
+    <w:rPr>
+      <w:b/>
+      <w:bCs/>
+      <w:i/>
+      <w:iCs/>
+      <w:spacing w:val="10"/>
+      <w:bdr w:val="none" w:sz="0" w:space="0" w:color="auto"/>
+      <w:shd w:val="clear" w:color="auto" w:fill="auto"/>
+    </w:rPr>
+  </w:style>
+  <w:style w:type="paragraph" w:styleId="NoSpacing">
+    <w:name w:val="No Spacing"/>
+    <w:basedOn w:val="Normal"/>
+    <w:uiPriority w:val="1"/>
+    <w:qFormat/>
+    <w:rsid w:val="00C75835"/>
+    <w:pPr>
+      <w:spacing w:after="0" w:line="240" w:lineRule="auto"/>
+    </w:pPr>
+  </w:style>
+  <w:style w:type="paragraph" w:styleId="Quote">
+    <w:name w:val="Quote"/>
+    <w:basedOn w:val="Normal"/>
+    <w:next w:val="Normal"/>
+    <w:link w:val="QuoteChar"/>
+    <w:uiPriority w:val="29"/>
+    <w:qFormat/>
+    <w:rsid w:val="00C75835"/>
+    <w:pPr>
+      <w:spacing w:before="200" w:after="0"/>
+      <w:ind w:left="360" w:right="360"/>
+    </w:pPr>
+    <w:rPr>
+      <w:i/>
+      <w:iCs/>
+    </w:rPr>
+  </w:style>
+  <w:style w:type="character" w:customStyle="1" w:styleId="QuoteChar">
+    <w:name w:val="Quote Char"/>
+    <w:basedOn w:val="DefaultParagraphFont"/>
+    <w:link w:val="Quote"/>
+    <w:uiPriority w:val="29"/>
+    <w:rsid w:val="00C75835"/>
+    <w:rPr>
+      <w:i/>
+      <w:iCs/>
+    </w:rPr>
+  </w:style>
+  <w:style w:type="paragraph" w:styleId="IntenseQuote">
+    <w:name w:val="Intense Quote"/>
+    <w:basedOn w:val="Normal"/>
+    <w:next w:val="Normal"/>
+    <w:link w:val="IntenseQuoteChar"/>
+    <w:uiPriority w:val="30"/>
+    <w:qFormat/>
+    <w:rsid w:val="00C75835"/>
+    <w:pPr>
+      <w:pBdr>
+        <w:bottom w:val="single" w:sz="4" w:space="1" w:color="auto"/>
+      </w:pBdr>
+      <w:spacing w:before="200" w:after="280"/>
+      <w:ind w:left="1008" w:right="1152"/>
+      <w:jc w:val="both"/>
+    </w:pPr>
+    <w:rPr>
+      <w:b/>
+      <w:bCs/>
+      <w:i/>
+      <w:iCs/>
+    </w:rPr>
+  </w:style>
+  <w:style w:type="character" w:customStyle="1" w:styleId="IntenseQuoteChar">
+    <w:name w:val="Intense Quote Char"/>
+    <w:basedOn w:val="DefaultParagraphFont"/>
+    <w:link w:val="IntenseQuote"/>
+    <w:uiPriority w:val="30"/>
+    <w:rsid w:val="00C75835"/>
+    <w:rPr>
+      <w:b/>
+      <w:bCs/>
+      <w:i/>
+      <w:iCs/>
+    </w:rPr>
+  </w:style>
+  <w:style w:type="character" w:styleId="SubtleEmphasis">
+    <w:name w:val="Subtle Emphasis"/>
+    <w:uiPriority w:val="19"/>
+    <w:qFormat/>
+    <w:rsid w:val="00C75835"/>
+    <w:rPr>
+      <w:i/>
+      <w:iCs/>
+    </w:rPr>
+  </w:style>
+  <w:style w:type="character" w:styleId="IntenseEmphasis">
+    <w:name w:val="Intense Emphasis"/>
+    <w:uiPriority w:val="21"/>
+    <w:qFormat/>
+    <w:rsid w:val="00C75835"/>
+    <w:rPr>
+      <w:b/>
+      <w:bCs/>
+    </w:rPr>
+  </w:style>
+  <w:style w:type="character" w:styleId="SubtleReference">
+    <w:name w:val="Subtle Reference"/>
+    <w:uiPriority w:val="31"/>
+    <w:qFormat/>
+    <w:rsid w:val="00C75835"/>
+    <w:rPr>
+      <w:smallCaps/>
+    </w:rPr>
+  </w:style>
+  <w:style w:type="character" w:styleId="IntenseReference">
+    <w:name w:val="Intense Reference"/>
+    <w:uiPriority w:val="32"/>
+    <w:qFormat/>
+    <w:rsid w:val="00C75835"/>
+    <w:rPr>
+      <w:smallCaps/>
+      <w:spacing w:val="5"/>
+      <w:u w:val="single"/>
+    </w:rPr>
+  </w:style>
+  <w:style w:type="character" w:styleId="BookTitle">
+    <w:name w:val="Book Title"/>
+    <w:uiPriority w:val="33"/>
+    <w:qFormat/>
+    <w:rsid w:val="00C75835"/>
+    <w:rPr>
+      <w:i/>
+      <w:iCs/>
+      <w:smallCaps/>
+      <w:spacing w:val="5"/>
+    </w:rPr>
+  </w:style>
+  <w:style w:type="paragraph" w:styleId="TOCHeading">
+    <w:name w:val="TOC Heading"/>
+    <w:basedOn w:val="Heading1"/>
+    <w:next w:val="Normal"/>
+    <w:uiPriority w:val="39"/>
+    <w:semiHidden/>
+    <w:unhideWhenUsed/>
+    <w:qFormat/>
+    <w:rsid w:val="00C75835"/>
+    <w:pPr>
+      <w:outlineLvl w:val="9"/>
+    </w:pPr>
+    <w:rPr>
+      <w:lang w:bidi="en-US"/>
+    </w:rPr>
+  </w:style>
+  <w:style w:type="paragraph" w:styleId="TOC1">
+    <w:name w:val="toc 1"/>
+    <w:basedOn w:val="Normal"/>
+    <w:next w:val="Normal"/>
+    <w:autoRedefine/>
+    <w:uiPriority w:val="39"/>
+    <w:unhideWhenUsed/>
+    <w:rsid w:val="002E044F"/>
+    <w:pPr>
+      <w:spacing w:after="100"/>
+    </w:pPr>
+  </w:style>
+  <w:style w:type="paragraph" w:styleId="TOC2">
+    <w:name w:val="toc 2"/>
+    <w:basedOn w:val="Normal"/>
+    <w:next w:val="Normal"/>
+    <w:autoRedefine/>
+    <w:uiPriority w:val="39"/>
+    <w:unhideWhenUsed/>
+    <w:rsid w:val="002E044F"/>
+    <w:pPr>
+      <w:spacing w:after="100"/>
+      <w:ind w:left="220"/>
+    </w:pPr>
+  </w:style>
 </w:styles>
 </file>
 
@@ -3241,7 +4243,7 @@
   <w:docDefaults>
     <w:rPrDefault>
       <w:rPr>
-        <w:rFonts w:asciiTheme="minorHAnsi" w:eastAsiaTheme="minorHAnsi" w:hAnsiTheme="minorHAnsi" w:cstheme="minorBidi"/>
+        <w:rFonts w:asciiTheme="minorHAnsi" w:eastAsiaTheme="minorEastAsia" w:hAnsiTheme="minorHAnsi" w:cstheme="minorBidi"/>
         <w:sz w:val="22"/>
         <w:szCs w:val="22"/>
         <w:lang w:val="ru-RU" w:eastAsia="en-US" w:bidi="ar-SA"/>
@@ -3249,7 +4251,7 @@
     </w:rPrDefault>
     <w:pPrDefault>
       <w:pPr>
-        <w:spacing w:after="160" w:line="259" w:lineRule="auto"/>
+        <w:spacing w:after="200" w:line="276" w:lineRule="auto"/>
       </w:pPr>
     </w:pPrDefault>
   </w:docDefaults>
@@ -3273,7 +4275,7 @@
     <w:lsdException w:name="toc 7" w:uiPriority="39"/>
     <w:lsdException w:name="toc 8" w:uiPriority="39"/>
     <w:lsdException w:name="toc 9" w:uiPriority="39"/>
-    <w:lsdException w:name="caption" w:uiPriority="35" w:qFormat="1"/>
+    <w:lsdException w:name="caption" w:uiPriority="35"/>
     <w:lsdException w:name="Title" w:semiHidden="0" w:uiPriority="10" w:unhideWhenUsed="0" w:qFormat="1"/>
     <w:lsdException w:name="Default Paragraph Font" w:uiPriority="1"/>
     <w:lsdException w:name="Subtitle" w:semiHidden="0" w:uiPriority="11" w:unhideWhenUsed="0" w:qFormat="1"/>
@@ -3395,6 +4397,7 @@
   <w:style w:type="paragraph" w:default="1" w:styleId="Normal">
     <w:name w:val="Normal"/>
     <w:qFormat/>
+    <w:rsid w:val="00C75835"/>
   </w:style>
   <w:style w:type="paragraph" w:styleId="Heading1">
     <w:name w:val="heading 1"/>
@@ -3403,18 +4406,18 @@
     <w:link w:val="Heading1Char"/>
     <w:uiPriority w:val="9"/>
     <w:qFormat/>
-    <w:rsid w:val="00007E01"/>
+    <w:rsid w:val="00C75835"/>
     <w:pPr>
-      <w:keepNext/>
-      <w:keepLines/>
-      <w:spacing w:before="240" w:after="0"/>
+      <w:spacing w:before="480" w:after="0"/>
+      <w:contextualSpacing/>
       <w:outlineLvl w:val="0"/>
     </w:pPr>
     <w:rPr>
       <w:rFonts w:asciiTheme="majorHAnsi" w:eastAsiaTheme="majorEastAsia" w:hAnsiTheme="majorHAnsi" w:cstheme="majorBidi"/>
-      <w:color w:val="2E74B5" w:themeColor="accent1" w:themeShade="BF"/>
-      <w:sz w:val="32"/>
-      <w:szCs w:val="32"/>
+      <w:b/>
+      <w:bCs/>
+      <w:sz w:val="28"/>
+      <w:szCs w:val="28"/>
     </w:rPr>
   </w:style>
   <w:style w:type="paragraph" w:styleId="Heading2">
@@ -3425,16 +4428,15 @@
     <w:uiPriority w:val="9"/>
     <w:unhideWhenUsed/>
     <w:qFormat/>
-    <w:rsid w:val="00007E01"/>
+    <w:rsid w:val="00C75835"/>
     <w:pPr>
-      <w:keepNext/>
-      <w:keepLines/>
-      <w:spacing w:before="40" w:after="0"/>
+      <w:spacing w:before="200" w:after="0"/>
       <w:outlineLvl w:val="1"/>
     </w:pPr>
     <w:rPr>
       <w:rFonts w:asciiTheme="majorHAnsi" w:eastAsiaTheme="majorEastAsia" w:hAnsiTheme="majorHAnsi" w:cstheme="majorBidi"/>
-      <w:color w:val="2E74B5" w:themeColor="accent1" w:themeShade="BF"/>
+      <w:b/>
+      <w:bCs/>
       <w:sz w:val="26"/>
       <w:szCs w:val="26"/>
     </w:rPr>
@@ -3447,18 +4449,144 @@
     <w:uiPriority w:val="9"/>
     <w:unhideWhenUsed/>
     <w:qFormat/>
-    <w:rsid w:val="00CD4948"/>
+    <w:rsid w:val="00C75835"/>
     <w:pPr>
-      <w:keepNext/>
-      <w:keepLines/>
-      <w:spacing w:before="40" w:after="0"/>
+      <w:spacing w:before="200" w:after="0" w:line="271" w:lineRule="auto"/>
       <w:outlineLvl w:val="2"/>
     </w:pPr>
     <w:rPr>
       <w:rFonts w:asciiTheme="majorHAnsi" w:eastAsiaTheme="majorEastAsia" w:hAnsiTheme="majorHAnsi" w:cstheme="majorBidi"/>
-      <w:color w:val="1F4D78" w:themeColor="accent1" w:themeShade="7F"/>
-      <w:sz w:val="24"/>
-      <w:szCs w:val="24"/>
+      <w:b/>
+      <w:bCs/>
+    </w:rPr>
+  </w:style>
+  <w:style w:type="paragraph" w:styleId="Heading4">
+    <w:name w:val="heading 4"/>
+    <w:basedOn w:val="Normal"/>
+    <w:next w:val="Normal"/>
+    <w:link w:val="Heading4Char"/>
+    <w:uiPriority w:val="9"/>
+    <w:semiHidden/>
+    <w:unhideWhenUsed/>
+    <w:qFormat/>
+    <w:rsid w:val="00C75835"/>
+    <w:pPr>
+      <w:spacing w:before="200" w:after="0"/>
+      <w:outlineLvl w:val="3"/>
+    </w:pPr>
+    <w:rPr>
+      <w:rFonts w:asciiTheme="majorHAnsi" w:eastAsiaTheme="majorEastAsia" w:hAnsiTheme="majorHAnsi" w:cstheme="majorBidi"/>
+      <w:b/>
+      <w:bCs/>
+      <w:i/>
+      <w:iCs/>
+    </w:rPr>
+  </w:style>
+  <w:style w:type="paragraph" w:styleId="Heading5">
+    <w:name w:val="heading 5"/>
+    <w:basedOn w:val="Normal"/>
+    <w:next w:val="Normal"/>
+    <w:link w:val="Heading5Char"/>
+    <w:uiPriority w:val="9"/>
+    <w:semiHidden/>
+    <w:unhideWhenUsed/>
+    <w:qFormat/>
+    <w:rsid w:val="00C75835"/>
+    <w:pPr>
+      <w:spacing w:before="200" w:after="0"/>
+      <w:outlineLvl w:val="4"/>
+    </w:pPr>
+    <w:rPr>
+      <w:rFonts w:asciiTheme="majorHAnsi" w:eastAsiaTheme="majorEastAsia" w:hAnsiTheme="majorHAnsi" w:cstheme="majorBidi"/>
+      <w:b/>
+      <w:bCs/>
+      <w:color w:val="7F7F7F" w:themeColor="text1" w:themeTint="80"/>
+    </w:rPr>
+  </w:style>
+  <w:style w:type="paragraph" w:styleId="Heading6">
+    <w:name w:val="heading 6"/>
+    <w:basedOn w:val="Normal"/>
+    <w:next w:val="Normal"/>
+    <w:link w:val="Heading6Char"/>
+    <w:uiPriority w:val="9"/>
+    <w:semiHidden/>
+    <w:unhideWhenUsed/>
+    <w:qFormat/>
+    <w:rsid w:val="00C75835"/>
+    <w:pPr>
+      <w:spacing w:after="0" w:line="271" w:lineRule="auto"/>
+      <w:outlineLvl w:val="5"/>
+    </w:pPr>
+    <w:rPr>
+      <w:rFonts w:asciiTheme="majorHAnsi" w:eastAsiaTheme="majorEastAsia" w:hAnsiTheme="majorHAnsi" w:cstheme="majorBidi"/>
+      <w:b/>
+      <w:bCs/>
+      <w:i/>
+      <w:iCs/>
+      <w:color w:val="7F7F7F" w:themeColor="text1" w:themeTint="80"/>
+    </w:rPr>
+  </w:style>
+  <w:style w:type="paragraph" w:styleId="Heading7">
+    <w:name w:val="heading 7"/>
+    <w:basedOn w:val="Normal"/>
+    <w:next w:val="Normal"/>
+    <w:link w:val="Heading7Char"/>
+    <w:uiPriority w:val="9"/>
+    <w:semiHidden/>
+    <w:unhideWhenUsed/>
+    <w:qFormat/>
+    <w:rsid w:val="00C75835"/>
+    <w:pPr>
+      <w:spacing w:after="0"/>
+      <w:outlineLvl w:val="6"/>
+    </w:pPr>
+    <w:rPr>
+      <w:rFonts w:asciiTheme="majorHAnsi" w:eastAsiaTheme="majorEastAsia" w:hAnsiTheme="majorHAnsi" w:cstheme="majorBidi"/>
+      <w:i/>
+      <w:iCs/>
+    </w:rPr>
+  </w:style>
+  <w:style w:type="paragraph" w:styleId="Heading8">
+    <w:name w:val="heading 8"/>
+    <w:basedOn w:val="Normal"/>
+    <w:next w:val="Normal"/>
+    <w:link w:val="Heading8Char"/>
+    <w:uiPriority w:val="9"/>
+    <w:semiHidden/>
+    <w:unhideWhenUsed/>
+    <w:qFormat/>
+    <w:rsid w:val="00C75835"/>
+    <w:pPr>
+      <w:spacing w:after="0"/>
+      <w:outlineLvl w:val="7"/>
+    </w:pPr>
+    <w:rPr>
+      <w:rFonts w:asciiTheme="majorHAnsi" w:eastAsiaTheme="majorEastAsia" w:hAnsiTheme="majorHAnsi" w:cstheme="majorBidi"/>
+      <w:sz w:val="20"/>
+      <w:szCs w:val="20"/>
+    </w:rPr>
+  </w:style>
+  <w:style w:type="paragraph" w:styleId="Heading9">
+    <w:name w:val="heading 9"/>
+    <w:basedOn w:val="Normal"/>
+    <w:next w:val="Normal"/>
+    <w:link w:val="Heading9Char"/>
+    <w:uiPriority w:val="9"/>
+    <w:semiHidden/>
+    <w:unhideWhenUsed/>
+    <w:qFormat/>
+    <w:rsid w:val="00C75835"/>
+    <w:pPr>
+      <w:spacing w:after="0"/>
+      <w:outlineLvl w:val="8"/>
+    </w:pPr>
+    <w:rPr>
+      <w:rFonts w:asciiTheme="majorHAnsi" w:eastAsiaTheme="majorEastAsia" w:hAnsiTheme="majorHAnsi" w:cstheme="majorBidi"/>
+      <w:i/>
+      <w:iCs/>
+      <w:spacing w:val="5"/>
+      <w:sz w:val="20"/>
+      <w:szCs w:val="20"/>
     </w:rPr>
   </w:style>
   <w:style w:type="character" w:default="1" w:styleId="DefaultParagraphFont">
@@ -3512,7 +4640,7 @@
     <w:basedOn w:val="Normal"/>
     <w:uiPriority w:val="34"/>
     <w:qFormat/>
-    <w:rsid w:val="00451032"/>
+    <w:rsid w:val="00C75835"/>
     <w:pPr>
       <w:ind w:left="720"/>
       <w:contextualSpacing/>
@@ -3685,17 +4813,19 @@
     <w:link w:val="TitleChar"/>
     <w:uiPriority w:val="10"/>
     <w:qFormat/>
-    <w:rsid w:val="00007E01"/>
+    <w:rsid w:val="00C75835"/>
     <w:pPr>
-      <w:spacing w:after="0" w:line="240" w:lineRule="auto"/>
+      <w:pBdr>
+        <w:bottom w:val="single" w:sz="4" w:space="1" w:color="auto"/>
+      </w:pBdr>
+      <w:spacing w:line="240" w:lineRule="auto"/>
       <w:contextualSpacing/>
     </w:pPr>
     <w:rPr>
       <w:rFonts w:asciiTheme="majorHAnsi" w:eastAsiaTheme="majorEastAsia" w:hAnsiTheme="majorHAnsi" w:cstheme="majorBidi"/>
-      <w:spacing w:val="-10"/>
-      <w:kern w:val="28"/>
-      <w:sz w:val="56"/>
-      <w:szCs w:val="56"/>
+      <w:spacing w:val="5"/>
+      <w:sz w:val="52"/>
+      <w:szCs w:val="52"/>
     </w:rPr>
   </w:style>
   <w:style w:type="character" w:customStyle="1" w:styleId="TitleChar">
@@ -3703,13 +4833,12 @@
     <w:basedOn w:val="DefaultParagraphFont"/>
     <w:link w:val="Title"/>
     <w:uiPriority w:val="10"/>
-    <w:rsid w:val="00007E01"/>
+    <w:rsid w:val="00C75835"/>
     <w:rPr>
       <w:rFonts w:asciiTheme="majorHAnsi" w:eastAsiaTheme="majorEastAsia" w:hAnsiTheme="majorHAnsi" w:cstheme="majorBidi"/>
-      <w:spacing w:val="-10"/>
-      <w:kern w:val="28"/>
-      <w:sz w:val="56"/>
-      <w:szCs w:val="56"/>
+      <w:spacing w:val="5"/>
+      <w:sz w:val="52"/>
+      <w:szCs w:val="52"/>
     </w:rPr>
   </w:style>
   <w:style w:type="paragraph" w:styleId="Subtitle">
@@ -3719,16 +4848,17 @@
     <w:link w:val="SubtitleChar"/>
     <w:uiPriority w:val="11"/>
     <w:qFormat/>
-    <w:rsid w:val="00007E01"/>
+    <w:rsid w:val="00C75835"/>
     <w:pPr>
-      <w:numPr>
-        <w:ilvl w:val="1"/>
-      </w:numPr>
+      <w:spacing w:after="600"/>
     </w:pPr>
     <w:rPr>
-      <w:rFonts w:eastAsiaTheme="minorEastAsia"/>
-      <w:color w:val="5A5A5A" w:themeColor="text1" w:themeTint="A5"/>
-      <w:spacing w:val="15"/>
+      <w:rFonts w:asciiTheme="majorHAnsi" w:eastAsiaTheme="majorEastAsia" w:hAnsiTheme="majorHAnsi" w:cstheme="majorBidi"/>
+      <w:i/>
+      <w:iCs/>
+      <w:spacing w:val="13"/>
+      <w:sz w:val="24"/>
+      <w:szCs w:val="24"/>
     </w:rPr>
   </w:style>
   <w:style w:type="character" w:customStyle="1" w:styleId="SubtitleChar">
@@ -3736,11 +4866,14 @@
     <w:basedOn w:val="DefaultParagraphFont"/>
     <w:link w:val="Subtitle"/>
     <w:uiPriority w:val="11"/>
-    <w:rsid w:val="00007E01"/>
-    <w:rPr>
-      <w:rFonts w:eastAsiaTheme="minorEastAsia"/>
-      <w:color w:val="5A5A5A" w:themeColor="text1" w:themeTint="A5"/>
-      <w:spacing w:val="15"/>
+    <w:rsid w:val="00C75835"/>
+    <w:rPr>
+      <w:rFonts w:asciiTheme="majorHAnsi" w:eastAsiaTheme="majorEastAsia" w:hAnsiTheme="majorHAnsi" w:cstheme="majorBidi"/>
+      <w:i/>
+      <w:iCs/>
+      <w:spacing w:val="13"/>
+      <w:sz w:val="24"/>
+      <w:szCs w:val="24"/>
     </w:rPr>
   </w:style>
   <w:style w:type="character" w:customStyle="1" w:styleId="Heading1Char">
@@ -3748,12 +4881,13 @@
     <w:basedOn w:val="DefaultParagraphFont"/>
     <w:link w:val="Heading1"/>
     <w:uiPriority w:val="9"/>
-    <w:rsid w:val="00007E01"/>
+    <w:rsid w:val="00C75835"/>
     <w:rPr>
       <w:rFonts w:asciiTheme="majorHAnsi" w:eastAsiaTheme="majorEastAsia" w:hAnsiTheme="majorHAnsi" w:cstheme="majorBidi"/>
-      <w:color w:val="2E74B5" w:themeColor="accent1" w:themeShade="BF"/>
-      <w:sz w:val="32"/>
-      <w:szCs w:val="32"/>
+      <w:b/>
+      <w:bCs/>
+      <w:sz w:val="28"/>
+      <w:szCs w:val="28"/>
     </w:rPr>
   </w:style>
   <w:style w:type="character" w:customStyle="1" w:styleId="Heading2Char">
@@ -3761,10 +4895,11 @@
     <w:basedOn w:val="DefaultParagraphFont"/>
     <w:link w:val="Heading2"/>
     <w:uiPriority w:val="9"/>
-    <w:rsid w:val="00007E01"/>
+    <w:rsid w:val="00C75835"/>
     <w:rPr>
       <w:rFonts w:asciiTheme="majorHAnsi" w:eastAsiaTheme="majorEastAsia" w:hAnsiTheme="majorHAnsi" w:cstheme="majorBidi"/>
-      <w:color w:val="2E74B5" w:themeColor="accent1" w:themeShade="BF"/>
+      <w:b/>
+      <w:bCs/>
       <w:sz w:val="26"/>
       <w:szCs w:val="26"/>
     </w:rPr>
@@ -3774,12 +4909,11 @@
     <w:basedOn w:val="DefaultParagraphFont"/>
     <w:link w:val="Heading3"/>
     <w:uiPriority w:val="9"/>
-    <w:rsid w:val="00CD4948"/>
+    <w:rsid w:val="00C75835"/>
     <w:rPr>
       <w:rFonts w:asciiTheme="majorHAnsi" w:eastAsiaTheme="majorEastAsia" w:hAnsiTheme="majorHAnsi" w:cstheme="majorBidi"/>
-      <w:color w:val="1F4D78" w:themeColor="accent1" w:themeShade="7F"/>
-      <w:sz w:val="24"/>
-      <w:szCs w:val="24"/>
+      <w:b/>
+      <w:bCs/>
     </w:rPr>
   </w:style>
   <w:style w:type="table" w:customStyle="1" w:styleId="GridTableLight">
@@ -3936,6 +5070,285 @@
       <w:sz w:val="16"/>
       <w:szCs w:val="16"/>
     </w:rPr>
+  </w:style>
+  <w:style w:type="character" w:customStyle="1" w:styleId="Heading4Char">
+    <w:name w:val="Heading 4 Char"/>
+    <w:basedOn w:val="DefaultParagraphFont"/>
+    <w:link w:val="Heading4"/>
+    <w:uiPriority w:val="9"/>
+    <w:semiHidden/>
+    <w:rsid w:val="00C75835"/>
+    <w:rPr>
+      <w:rFonts w:asciiTheme="majorHAnsi" w:eastAsiaTheme="majorEastAsia" w:hAnsiTheme="majorHAnsi" w:cstheme="majorBidi"/>
+      <w:b/>
+      <w:bCs/>
+      <w:i/>
+      <w:iCs/>
+    </w:rPr>
+  </w:style>
+  <w:style w:type="character" w:customStyle="1" w:styleId="Heading5Char">
+    <w:name w:val="Heading 5 Char"/>
+    <w:basedOn w:val="DefaultParagraphFont"/>
+    <w:link w:val="Heading5"/>
+    <w:uiPriority w:val="9"/>
+    <w:semiHidden/>
+    <w:rsid w:val="00C75835"/>
+    <w:rPr>
+      <w:rFonts w:asciiTheme="majorHAnsi" w:eastAsiaTheme="majorEastAsia" w:hAnsiTheme="majorHAnsi" w:cstheme="majorBidi"/>
+      <w:b/>
+      <w:bCs/>
+      <w:color w:val="7F7F7F" w:themeColor="text1" w:themeTint="80"/>
+    </w:rPr>
+  </w:style>
+  <w:style w:type="character" w:customStyle="1" w:styleId="Heading6Char">
+    <w:name w:val="Heading 6 Char"/>
+    <w:basedOn w:val="DefaultParagraphFont"/>
+    <w:link w:val="Heading6"/>
+    <w:uiPriority w:val="9"/>
+    <w:semiHidden/>
+    <w:rsid w:val="00C75835"/>
+    <w:rPr>
+      <w:rFonts w:asciiTheme="majorHAnsi" w:eastAsiaTheme="majorEastAsia" w:hAnsiTheme="majorHAnsi" w:cstheme="majorBidi"/>
+      <w:b/>
+      <w:bCs/>
+      <w:i/>
+      <w:iCs/>
+      <w:color w:val="7F7F7F" w:themeColor="text1" w:themeTint="80"/>
+    </w:rPr>
+  </w:style>
+  <w:style w:type="character" w:customStyle="1" w:styleId="Heading7Char">
+    <w:name w:val="Heading 7 Char"/>
+    <w:basedOn w:val="DefaultParagraphFont"/>
+    <w:link w:val="Heading7"/>
+    <w:uiPriority w:val="9"/>
+    <w:semiHidden/>
+    <w:rsid w:val="00C75835"/>
+    <w:rPr>
+      <w:rFonts w:asciiTheme="majorHAnsi" w:eastAsiaTheme="majorEastAsia" w:hAnsiTheme="majorHAnsi" w:cstheme="majorBidi"/>
+      <w:i/>
+      <w:iCs/>
+    </w:rPr>
+  </w:style>
+  <w:style w:type="character" w:customStyle="1" w:styleId="Heading8Char">
+    <w:name w:val="Heading 8 Char"/>
+    <w:basedOn w:val="DefaultParagraphFont"/>
+    <w:link w:val="Heading8"/>
+    <w:uiPriority w:val="9"/>
+    <w:semiHidden/>
+    <w:rsid w:val="00C75835"/>
+    <w:rPr>
+      <w:rFonts w:asciiTheme="majorHAnsi" w:eastAsiaTheme="majorEastAsia" w:hAnsiTheme="majorHAnsi" w:cstheme="majorBidi"/>
+      <w:sz w:val="20"/>
+      <w:szCs w:val="20"/>
+    </w:rPr>
+  </w:style>
+  <w:style w:type="character" w:customStyle="1" w:styleId="Heading9Char">
+    <w:name w:val="Heading 9 Char"/>
+    <w:basedOn w:val="DefaultParagraphFont"/>
+    <w:link w:val="Heading9"/>
+    <w:uiPriority w:val="9"/>
+    <w:semiHidden/>
+    <w:rsid w:val="00C75835"/>
+    <w:rPr>
+      <w:rFonts w:asciiTheme="majorHAnsi" w:eastAsiaTheme="majorEastAsia" w:hAnsiTheme="majorHAnsi" w:cstheme="majorBidi"/>
+      <w:i/>
+      <w:iCs/>
+      <w:spacing w:val="5"/>
+      <w:sz w:val="20"/>
+      <w:szCs w:val="20"/>
+    </w:rPr>
+  </w:style>
+  <w:style w:type="character" w:styleId="Strong">
+    <w:name w:val="Strong"/>
+    <w:uiPriority w:val="22"/>
+    <w:qFormat/>
+    <w:rsid w:val="00C75835"/>
+    <w:rPr>
+      <w:b/>
+      <w:bCs/>
+    </w:rPr>
+  </w:style>
+  <w:style w:type="character" w:styleId="Emphasis">
+    <w:name w:val="Emphasis"/>
+    <w:uiPriority w:val="20"/>
+    <w:qFormat/>
+    <w:rsid w:val="00C75835"/>
+    <w:rPr>
+      <w:b/>
+      <w:bCs/>
+      <w:i/>
+      <w:iCs/>
+      <w:spacing w:val="10"/>
+      <w:bdr w:val="none" w:sz="0" w:space="0" w:color="auto"/>
+      <w:shd w:val="clear" w:color="auto" w:fill="auto"/>
+    </w:rPr>
+  </w:style>
+  <w:style w:type="paragraph" w:styleId="NoSpacing">
+    <w:name w:val="No Spacing"/>
+    <w:basedOn w:val="Normal"/>
+    <w:uiPriority w:val="1"/>
+    <w:qFormat/>
+    <w:rsid w:val="00C75835"/>
+    <w:pPr>
+      <w:spacing w:after="0" w:line="240" w:lineRule="auto"/>
+    </w:pPr>
+  </w:style>
+  <w:style w:type="paragraph" w:styleId="Quote">
+    <w:name w:val="Quote"/>
+    <w:basedOn w:val="Normal"/>
+    <w:next w:val="Normal"/>
+    <w:link w:val="QuoteChar"/>
+    <w:uiPriority w:val="29"/>
+    <w:qFormat/>
+    <w:rsid w:val="00C75835"/>
+    <w:pPr>
+      <w:spacing w:before="200" w:after="0"/>
+      <w:ind w:left="360" w:right="360"/>
+    </w:pPr>
+    <w:rPr>
+      <w:i/>
+      <w:iCs/>
+    </w:rPr>
+  </w:style>
+  <w:style w:type="character" w:customStyle="1" w:styleId="QuoteChar">
+    <w:name w:val="Quote Char"/>
+    <w:basedOn w:val="DefaultParagraphFont"/>
+    <w:link w:val="Quote"/>
+    <w:uiPriority w:val="29"/>
+    <w:rsid w:val="00C75835"/>
+    <w:rPr>
+      <w:i/>
+      <w:iCs/>
+    </w:rPr>
+  </w:style>
+  <w:style w:type="paragraph" w:styleId="IntenseQuote">
+    <w:name w:val="Intense Quote"/>
+    <w:basedOn w:val="Normal"/>
+    <w:next w:val="Normal"/>
+    <w:link w:val="IntenseQuoteChar"/>
+    <w:uiPriority w:val="30"/>
+    <w:qFormat/>
+    <w:rsid w:val="00C75835"/>
+    <w:pPr>
+      <w:pBdr>
+        <w:bottom w:val="single" w:sz="4" w:space="1" w:color="auto"/>
+      </w:pBdr>
+      <w:spacing w:before="200" w:after="280"/>
+      <w:ind w:left="1008" w:right="1152"/>
+      <w:jc w:val="both"/>
+    </w:pPr>
+    <w:rPr>
+      <w:b/>
+      <w:bCs/>
+      <w:i/>
+      <w:iCs/>
+    </w:rPr>
+  </w:style>
+  <w:style w:type="character" w:customStyle="1" w:styleId="IntenseQuoteChar">
+    <w:name w:val="Intense Quote Char"/>
+    <w:basedOn w:val="DefaultParagraphFont"/>
+    <w:link w:val="IntenseQuote"/>
+    <w:uiPriority w:val="30"/>
+    <w:rsid w:val="00C75835"/>
+    <w:rPr>
+      <w:b/>
+      <w:bCs/>
+      <w:i/>
+      <w:iCs/>
+    </w:rPr>
+  </w:style>
+  <w:style w:type="character" w:styleId="SubtleEmphasis">
+    <w:name w:val="Subtle Emphasis"/>
+    <w:uiPriority w:val="19"/>
+    <w:qFormat/>
+    <w:rsid w:val="00C75835"/>
+    <w:rPr>
+      <w:i/>
+      <w:iCs/>
+    </w:rPr>
+  </w:style>
+  <w:style w:type="character" w:styleId="IntenseEmphasis">
+    <w:name w:val="Intense Emphasis"/>
+    <w:uiPriority w:val="21"/>
+    <w:qFormat/>
+    <w:rsid w:val="00C75835"/>
+    <w:rPr>
+      <w:b/>
+      <w:bCs/>
+    </w:rPr>
+  </w:style>
+  <w:style w:type="character" w:styleId="SubtleReference">
+    <w:name w:val="Subtle Reference"/>
+    <w:uiPriority w:val="31"/>
+    <w:qFormat/>
+    <w:rsid w:val="00C75835"/>
+    <w:rPr>
+      <w:smallCaps/>
+    </w:rPr>
+  </w:style>
+  <w:style w:type="character" w:styleId="IntenseReference">
+    <w:name w:val="Intense Reference"/>
+    <w:uiPriority w:val="32"/>
+    <w:qFormat/>
+    <w:rsid w:val="00C75835"/>
+    <w:rPr>
+      <w:smallCaps/>
+      <w:spacing w:val="5"/>
+      <w:u w:val="single"/>
+    </w:rPr>
+  </w:style>
+  <w:style w:type="character" w:styleId="BookTitle">
+    <w:name w:val="Book Title"/>
+    <w:uiPriority w:val="33"/>
+    <w:qFormat/>
+    <w:rsid w:val="00C75835"/>
+    <w:rPr>
+      <w:i/>
+      <w:iCs/>
+      <w:smallCaps/>
+      <w:spacing w:val="5"/>
+    </w:rPr>
+  </w:style>
+  <w:style w:type="paragraph" w:styleId="TOCHeading">
+    <w:name w:val="TOC Heading"/>
+    <w:basedOn w:val="Heading1"/>
+    <w:next w:val="Normal"/>
+    <w:uiPriority w:val="39"/>
+    <w:semiHidden/>
+    <w:unhideWhenUsed/>
+    <w:qFormat/>
+    <w:rsid w:val="00C75835"/>
+    <w:pPr>
+      <w:outlineLvl w:val="9"/>
+    </w:pPr>
+    <w:rPr>
+      <w:lang w:bidi="en-US"/>
+    </w:rPr>
+  </w:style>
+  <w:style w:type="paragraph" w:styleId="TOC1">
+    <w:name w:val="toc 1"/>
+    <w:basedOn w:val="Normal"/>
+    <w:next w:val="Normal"/>
+    <w:autoRedefine/>
+    <w:uiPriority w:val="39"/>
+    <w:unhideWhenUsed/>
+    <w:rsid w:val="002E044F"/>
+    <w:pPr>
+      <w:spacing w:after="100"/>
+    </w:pPr>
+  </w:style>
+  <w:style w:type="paragraph" w:styleId="TOC2">
+    <w:name w:val="toc 2"/>
+    <w:basedOn w:val="Normal"/>
+    <w:next w:val="Normal"/>
+    <w:autoRedefine/>
+    <w:uiPriority w:val="39"/>
+    <w:unhideWhenUsed/>
+    <w:rsid w:val="002E044F"/>
+    <w:pPr>
+      <w:spacing w:after="100"/>
+      <w:ind w:left="220"/>
+    </w:pPr>
   </w:style>
 </w:styles>
 </file>
@@ -4113,8 +5526,9 @@
     <w:panose1 w:val="020B0604030504040204"/>
     <w:charset w:val="00"/>
     <w:family w:val="swiss"/>
+    <w:notTrueType/>
     <w:pitch w:val="variable"/>
-    <w:sig w:usb0="E1002EFF" w:usb1="C000605B" w:usb2="00000029" w:usb3="00000000" w:csb0="000101FF" w:csb1="00000000"/>
+    <w:sig w:usb0="00000003" w:usb1="00000000" w:usb2="00000000" w:usb3="00000000" w:csb0="00000001" w:csb1="00000000"/>
   </w:font>
   <w:font w:name="Cambria">
     <w:panose1 w:val="02040503050406030204"/>
@@ -4162,8 +5576,10 @@
     <w:rsid w:val="00A64CC6"/>
     <w:rsid w:val="00B56827"/>
     <w:rsid w:val="00C1742F"/>
+    <w:rsid w:val="00C4373A"/>
     <w:rsid w:val="00CD64F6"/>
     <w:rsid w:val="00CF7E25"/>
+    <w:rsid w:val="00E4154E"/>
     <w:rsid w:val="00F06F95"/>
     <w:rsid w:val="00F35031"/>
     <w:rsid w:val="00F73253"/>
@@ -4907,7 +6323,7 @@
   <a:extraClrSchemeLst/>
   <a:extLst>
     <a:ext uri="{05A4C25C-085E-4340-85A3-A5531E510DB2}">
-      <thm15:themeFamily xmlns:thm15="http://schemas.microsoft.com/office/thememl/2012/main" xmlns="" name="Office Theme" id="{62F939B6-93AF-4DB8-9C6B-D6C7DFDC589F}" vid="{4A3C46E8-61CC-4603-A589-7422A47A8E4A}"/>
+      <thm15:themeFamily xmlns="" xmlns:thm15="http://schemas.microsoft.com/office/thememl/2012/main" name="Office Theme" id="{62F939B6-93AF-4DB8-9C6B-D6C7DFDC589F}" vid="{4A3C46E8-61CC-4603-A589-7422A47A8E4A}"/>
     </a:ext>
   </a:extLst>
 </a:theme>
@@ -4918,7 +6334,7 @@
 </file>
 
 <file path=customXml/itemProps1.xml><?xml version="1.0" encoding="utf-8"?>
-<ds:datastoreItem xmlns:ds="http://schemas.openxmlformats.org/officeDocument/2006/customXml" ds:itemID="{D28AC198-9B69-4800-9AD6-FC96B3000A45}">
+<ds:datastoreItem xmlns:ds="http://schemas.openxmlformats.org/officeDocument/2006/customXml" ds:itemID="{5F0B28B9-ACE0-496C-9333-250B15A9A144}">
   <ds:schemaRefs>
     <ds:schemaRef ds:uri="http://schemas.openxmlformats.org/officeDocument/2006/bibliography"/>
   </ds:schemaRefs>

</xml_diff>